<commit_message>
updated iteration plan with my work items
</commit_message>
<xml_diff>
--- a/Documentation/Iteration Plans/Iteration plan 4 (29 April 2019).docx
+++ b/Documentation/Iteration Plans/Iteration plan 4 (29 April 2019).docx
@@ -489,7 +489,7 @@
         <w:rPr>
           <w:rtl w:val="0"/>
         </w:rPr>
-        <w:t xml:space="preserve">Identify 1st and 2nd CCRD use Cases</w:t>
+        <w:t xml:space="preserve">Prioritise Use Cases</w:t>
       </w:r>
     </w:p>
     <w:p>
@@ -520,7 +520,7 @@
         <w:rPr>
           <w:rtl w:val="0"/>
         </w:rPr>
-        <w:t xml:space="preserve">Identify 1st and 2nd Highest Risks</w:t>
+        <w:t xml:space="preserve">Prioritise risks</w:t>
       </w:r>
       <w:r>
         <w:rPr>
@@ -556,7 +556,7 @@
         <w:rPr>
           <w:rtl w:val="0"/>
         </w:rPr>
-        <w:t xml:space="preserve">Implement 1st and 2nd CCRD use Cases</w:t>
+        <w:t xml:space="preserve">Implement highest CCRD OR most dependant components</w:t>
       </w:r>
     </w:p>
     <w:p>
@@ -573,7 +573,7 @@
         <w:rPr>
           <w:rtl w:val="0"/>
         </w:rPr>
-        <w:t xml:space="preserve">Mitigate 1st and 2nd highest Risks</w:t>
+        <w:t xml:space="preserve">Mitigate highest risks</w:t>
       </w:r>
     </w:p>
     <w:p>
@@ -1163,30 +1163,43 @@
                 <w:rFonts w:ascii="Arial" w:cs="Arial" w:eastAsia="Arial" w:hAnsi="Arial"/>
               </w:rPr>
             </w:pPr>
-            <w:r>
-              <w:rPr>
-                <w:rtl w:val="0"/>
-              </w:rPr>
-            </w:r>
-          </w:p>
-        </w:tc>
-        <w:tc>
-          <w:tcPr>
-            <w:shd w:fill="auto" w:val="clear"/>
-            <w:vAlign w:val="bottom"/>
-          </w:tcPr>
-          <w:p>
-            <w:pPr>
-              <w:widowControl w:val="1"/>
-              <w:spacing w:line="240" w:lineRule="auto"/>
-              <w:rPr>
-                <w:rFonts w:ascii="Arial" w:cs="Arial" w:eastAsia="Arial" w:hAnsi="Arial"/>
-              </w:rPr>
-            </w:pPr>
-            <w:r>
-              <w:rPr>
-                <w:rtl w:val="0"/>
-              </w:rPr>
+            <w:hyperlink r:id="rId6">
+              <w:r>
+                <w:rPr>
+                  <w:rFonts w:ascii="Arial" w:cs="Arial" w:eastAsia="Arial" w:hAnsi="Arial"/>
+                  <w:color w:val="1155cc"/>
+                  <w:u w:val="single"/>
+                  <w:rtl w:val="0"/>
+                </w:rPr>
+                <w:t xml:space="preserve">Created full use case description for CCRD use Case</w:t>
+              </w:r>
+            </w:hyperlink>
+            <w:r>
+              <w:rPr>
+                <w:rtl w:val="0"/>
+              </w:rPr>
+            </w:r>
+          </w:p>
+        </w:tc>
+        <w:tc>
+          <w:tcPr>
+            <w:shd w:fill="auto" w:val="clear"/>
+            <w:vAlign w:val="bottom"/>
+          </w:tcPr>
+          <w:p>
+            <w:pPr>
+              <w:widowControl w:val="1"/>
+              <w:spacing w:line="240" w:lineRule="auto"/>
+              <w:rPr>
+                <w:rFonts w:ascii="Arial" w:cs="Arial" w:eastAsia="Arial" w:hAnsi="Arial"/>
+              </w:rPr>
+            </w:pPr>
+            <w:r>
+              <w:rPr>
+                <w:rFonts w:ascii="Arial" w:cs="Arial" w:eastAsia="Arial" w:hAnsi="Arial"/>
+                <w:rtl w:val="0"/>
+              </w:rPr>
+              <w:t xml:space="preserve">Complete</w:t>
             </w:r>
           </w:p>
         </w:tc>
@@ -1246,28 +1259,32 @@
             </w:pPr>
             <w:r>
               <w:rPr>
-                <w:rtl w:val="0"/>
-              </w:rPr>
-            </w:r>
-          </w:p>
-        </w:tc>
-        <w:tc>
-          <w:tcPr>
-            <w:shd w:fill="auto" w:val="clear"/>
-            <w:vAlign w:val="bottom"/>
-          </w:tcPr>
-          <w:p>
-            <w:pPr>
-              <w:widowControl w:val="1"/>
-              <w:spacing w:line="240" w:lineRule="auto"/>
-              <w:rPr>
-                <w:rFonts w:ascii="Arial" w:cs="Arial" w:eastAsia="Arial" w:hAnsi="Arial"/>
-              </w:rPr>
-            </w:pPr>
-            <w:r>
-              <w:rPr>
-                <w:rtl w:val="0"/>
-              </w:rPr>
+                <w:rFonts w:ascii="Arial" w:cs="Arial" w:eastAsia="Arial" w:hAnsi="Arial"/>
+                <w:rtl w:val="0"/>
+              </w:rPr>
+              <w:t xml:space="preserve">2.5</w:t>
+            </w:r>
+          </w:p>
+        </w:tc>
+        <w:tc>
+          <w:tcPr>
+            <w:shd w:fill="auto" w:val="clear"/>
+            <w:vAlign w:val="bottom"/>
+          </w:tcPr>
+          <w:p>
+            <w:pPr>
+              <w:widowControl w:val="1"/>
+              <w:spacing w:line="240" w:lineRule="auto"/>
+              <w:rPr>
+                <w:rFonts w:ascii="Arial" w:cs="Arial" w:eastAsia="Arial" w:hAnsi="Arial"/>
+              </w:rPr>
+            </w:pPr>
+            <w:r>
+              <w:rPr>
+                <w:rFonts w:ascii="Arial" w:cs="Arial" w:eastAsia="Arial" w:hAnsi="Arial"/>
+                <w:rtl w:val="0"/>
+              </w:rPr>
+              <w:t xml:space="preserve">0</w:t>
             </w:r>
           </w:p>
         </w:tc>
@@ -1490,8 +1507,10 @@
             </w:pPr>
             <w:r>
               <w:rPr>
-                <w:rtl w:val="0"/>
-              </w:rPr>
+                <w:rFonts w:ascii="Arial" w:cs="Arial" w:eastAsia="Arial" w:hAnsi="Arial"/>
+                <w:rtl w:val="0"/>
+              </w:rPr>
+              <w:t xml:space="preserve">Reviewed and updated</w:t>
             </w:r>
           </w:p>
         </w:tc>
@@ -1571,8 +1590,10 @@
             </w:pPr>
             <w:r>
               <w:rPr>
-                <w:rtl w:val="0"/>
-              </w:rPr>
+                <w:rFonts w:ascii="Arial" w:cs="Arial" w:eastAsia="Arial" w:hAnsi="Arial"/>
+                <w:rtl w:val="0"/>
+              </w:rPr>
+              <w:t xml:space="preserve">2</w:t>
             </w:r>
           </w:p>
         </w:tc>
@@ -1651,30 +1672,43 @@
                 <w:rFonts w:ascii="Arial" w:cs="Arial" w:eastAsia="Arial" w:hAnsi="Arial"/>
               </w:rPr>
             </w:pPr>
-            <w:r>
-              <w:rPr>
-                <w:rtl w:val="0"/>
-              </w:rPr>
-            </w:r>
-          </w:p>
-        </w:tc>
-        <w:tc>
-          <w:tcPr>
-            <w:shd w:fill="auto" w:val="clear"/>
-            <w:vAlign w:val="bottom"/>
-          </w:tcPr>
-          <w:p>
-            <w:pPr>
-              <w:widowControl w:val="1"/>
-              <w:spacing w:line="240" w:lineRule="auto"/>
-              <w:rPr>
-                <w:rFonts w:ascii="Arial" w:cs="Arial" w:eastAsia="Arial" w:hAnsi="Arial"/>
-              </w:rPr>
-            </w:pPr>
-            <w:r>
-              <w:rPr>
-                <w:rtl w:val="0"/>
-              </w:rPr>
+            <w:hyperlink r:id="rId7">
+              <w:r>
+                <w:rPr>
+                  <w:rFonts w:ascii="Arial" w:cs="Arial" w:eastAsia="Arial" w:hAnsi="Arial"/>
+                  <w:color w:val="1155cc"/>
+                  <w:u w:val="single"/>
+                  <w:rtl w:val="0"/>
+                </w:rPr>
+                <w:t xml:space="preserve">Updated requirements</w:t>
+              </w:r>
+            </w:hyperlink>
+            <w:r>
+              <w:rPr>
+                <w:rtl w:val="0"/>
+              </w:rPr>
+            </w:r>
+          </w:p>
+        </w:tc>
+        <w:tc>
+          <w:tcPr>
+            <w:shd w:fill="auto" w:val="clear"/>
+            <w:vAlign w:val="bottom"/>
+          </w:tcPr>
+          <w:p>
+            <w:pPr>
+              <w:widowControl w:val="1"/>
+              <w:spacing w:line="240" w:lineRule="auto"/>
+              <w:rPr>
+                <w:rFonts w:ascii="Arial" w:cs="Arial" w:eastAsia="Arial" w:hAnsi="Arial"/>
+              </w:rPr>
+            </w:pPr>
+            <w:r>
+              <w:rPr>
+                <w:rFonts w:ascii="Arial" w:cs="Arial" w:eastAsia="Arial" w:hAnsi="Arial"/>
+                <w:rtl w:val="0"/>
+              </w:rPr>
+              <w:t xml:space="preserve">Complete</w:t>
             </w:r>
           </w:p>
         </w:tc>
@@ -1734,28 +1768,32 @@
             </w:pPr>
             <w:r>
               <w:rPr>
-                <w:rtl w:val="0"/>
-              </w:rPr>
-            </w:r>
-          </w:p>
-        </w:tc>
-        <w:tc>
-          <w:tcPr>
-            <w:shd w:fill="auto" w:val="clear"/>
-            <w:vAlign w:val="bottom"/>
-          </w:tcPr>
-          <w:p>
-            <w:pPr>
-              <w:widowControl w:val="1"/>
-              <w:spacing w:line="240" w:lineRule="auto"/>
-              <w:rPr>
-                <w:rFonts w:ascii="Arial" w:cs="Arial" w:eastAsia="Arial" w:hAnsi="Arial"/>
-              </w:rPr>
-            </w:pPr>
-            <w:r>
-              <w:rPr>
-                <w:rtl w:val="0"/>
-              </w:rPr>
+                <w:rFonts w:ascii="Arial" w:cs="Arial" w:eastAsia="Arial" w:hAnsi="Arial"/>
+                <w:rtl w:val="0"/>
+              </w:rPr>
+              <w:t xml:space="preserve">1</w:t>
+            </w:r>
+          </w:p>
+        </w:tc>
+        <w:tc>
+          <w:tcPr>
+            <w:shd w:fill="auto" w:val="clear"/>
+            <w:vAlign w:val="bottom"/>
+          </w:tcPr>
+          <w:p>
+            <w:pPr>
+              <w:widowControl w:val="1"/>
+              <w:spacing w:line="240" w:lineRule="auto"/>
+              <w:rPr>
+                <w:rFonts w:ascii="Arial" w:cs="Arial" w:eastAsia="Arial" w:hAnsi="Arial"/>
+              </w:rPr>
+            </w:pPr>
+            <w:r>
+              <w:rPr>
+                <w:rFonts w:ascii="Arial" w:cs="Arial" w:eastAsia="Arial" w:hAnsi="Arial"/>
+                <w:rtl w:val="0"/>
+              </w:rPr>
+              <w:t xml:space="preserve">0</w:t>
             </w:r>
           </w:p>
         </w:tc>
@@ -1801,7 +1839,7 @@
                 <w:rFonts w:ascii="Arial" w:cs="Arial" w:eastAsia="Arial" w:hAnsi="Arial"/>
                 <w:rtl w:val="0"/>
               </w:rPr>
-              <w:t xml:space="preserve">Determine which CCRD use cases are most important</w:t>
+              <w:t xml:space="preserve">Prioritise use cases</w:t>
             </w:r>
           </w:p>
         </w:tc>
@@ -1897,8 +1935,10 @@
             </w:pPr>
             <w:r>
               <w:rPr>
-                <w:rtl w:val="0"/>
-              </w:rPr>
+                <w:rFonts w:ascii="Arial" w:cs="Arial" w:eastAsia="Arial" w:hAnsi="Arial"/>
+                <w:rtl w:val="0"/>
+              </w:rPr>
+              <w:t xml:space="preserve">1</w:t>
             </w:r>
           </w:p>
         </w:tc>
@@ -1963,7 +2003,7 @@
                 <w:rFonts w:ascii="Arial" w:cs="Arial" w:eastAsia="Arial" w:hAnsi="Arial"/>
                 <w:rtl w:val="0"/>
               </w:rPr>
-              <w:t xml:space="preserve">Determine which CCRD use cases are most important</w:t>
+              <w:t xml:space="preserve">Prioritise use cases</w:t>
             </w:r>
           </w:p>
         </w:tc>
@@ -2059,8 +2099,10 @@
             </w:pPr>
             <w:r>
               <w:rPr>
-                <w:rtl w:val="0"/>
-              </w:rPr>
+                <w:rFonts w:ascii="Arial" w:cs="Arial" w:eastAsia="Arial" w:hAnsi="Arial"/>
+                <w:rtl w:val="0"/>
+              </w:rPr>
+              <w:t xml:space="preserve">1</w:t>
             </w:r>
           </w:p>
         </w:tc>
@@ -2125,7 +2167,7 @@
                 <w:rFonts w:ascii="Arial" w:cs="Arial" w:eastAsia="Arial" w:hAnsi="Arial"/>
                 <w:rtl w:val="0"/>
               </w:rPr>
-              <w:t xml:space="preserve">Determine which CCRD use cases are most important</w:t>
+              <w:t xml:space="preserve">Prioritise use cases</w:t>
             </w:r>
           </w:p>
         </w:tc>
@@ -2221,8 +2263,10 @@
             </w:pPr>
             <w:r>
               <w:rPr>
-                <w:rtl w:val="0"/>
-              </w:rPr>
+                <w:rFonts w:ascii="Arial" w:cs="Arial" w:eastAsia="Arial" w:hAnsi="Arial"/>
+                <w:rtl w:val="0"/>
+              </w:rPr>
+              <w:t xml:space="preserve">1</w:t>
             </w:r>
           </w:p>
         </w:tc>
@@ -2287,7 +2331,7 @@
                 <w:rFonts w:ascii="Arial" w:cs="Arial" w:eastAsia="Arial" w:hAnsi="Arial"/>
                 <w:rtl w:val="0"/>
               </w:rPr>
-              <w:t xml:space="preserve">Determine which CCRD use cases are most important</w:t>
+              <w:t xml:space="preserve">Prioritise use cases</w:t>
             </w:r>
           </w:p>
         </w:tc>
@@ -2383,8 +2427,10 @@
             </w:pPr>
             <w:r>
               <w:rPr>
-                <w:rtl w:val="0"/>
-              </w:rPr>
+                <w:rFonts w:ascii="Arial" w:cs="Arial" w:eastAsia="Arial" w:hAnsi="Arial"/>
+                <w:rtl w:val="0"/>
+              </w:rPr>
+              <w:t xml:space="preserve">1</w:t>
             </w:r>
           </w:p>
         </w:tc>
@@ -2463,27 +2509,31 @@
             </w:pPr>
             <w:r>
               <w:rPr>
-                <w:rtl w:val="0"/>
-              </w:rPr>
-            </w:r>
-          </w:p>
-        </w:tc>
-        <w:tc>
-          <w:tcPr>
-            <w:shd w:fill="auto" w:val="clear"/>
-            <w:vAlign w:val="bottom"/>
-          </w:tcPr>
-          <w:p>
-            <w:pPr>
-              <w:widowControl w:val="1"/>
-              <w:rPr>
-                <w:rFonts w:ascii="Arial" w:cs="Arial" w:eastAsia="Arial" w:hAnsi="Arial"/>
-              </w:rPr>
-            </w:pPr>
-            <w:r>
-              <w:rPr>
-                <w:rtl w:val="0"/>
-              </w:rPr>
+                <w:rFonts w:ascii="Arial" w:cs="Arial" w:eastAsia="Arial" w:hAnsi="Arial"/>
+                <w:rtl w:val="0"/>
+              </w:rPr>
+              <w:t xml:space="preserve">Not complete</w:t>
+            </w:r>
+          </w:p>
+        </w:tc>
+        <w:tc>
+          <w:tcPr>
+            <w:shd w:fill="auto" w:val="clear"/>
+            <w:vAlign w:val="bottom"/>
+          </w:tcPr>
+          <w:p>
+            <w:pPr>
+              <w:widowControl w:val="1"/>
+              <w:rPr>
+                <w:rFonts w:ascii="Arial" w:cs="Arial" w:eastAsia="Arial" w:hAnsi="Arial"/>
+              </w:rPr>
+            </w:pPr>
+            <w:r>
+              <w:rPr>
+                <w:rFonts w:ascii="Arial" w:cs="Arial" w:eastAsia="Arial" w:hAnsi="Arial"/>
+                <w:rtl w:val="0"/>
+              </w:rPr>
+              <w:t xml:space="preserve">ongoing</w:t>
             </w:r>
           </w:p>
         </w:tc>
@@ -2559,8 +2609,10 @@
             </w:pPr>
             <w:r>
               <w:rPr>
-                <w:rtl w:val="0"/>
-              </w:rPr>
+                <w:rFonts w:ascii="Arial" w:cs="Arial" w:eastAsia="Arial" w:hAnsi="Arial"/>
+                <w:rtl w:val="0"/>
+              </w:rPr>
+              <w:t xml:space="preserve">2</w:t>
             </w:r>
           </w:p>
         </w:tc>
@@ -2678,26 +2730,28 @@
                 <w:rFonts w:ascii="Arial" w:cs="Arial" w:eastAsia="Arial" w:hAnsi="Arial"/>
                 <w:rtl w:val="0"/>
               </w:rPr>
-              <w:t xml:space="preserve">.5</w:t>
-            </w:r>
-          </w:p>
-        </w:tc>
-        <w:tc>
-          <w:tcPr>
-            <w:shd w:fill="auto" w:val="clear"/>
-            <w:vAlign w:val="bottom"/>
-          </w:tcPr>
-          <w:p>
-            <w:pPr>
-              <w:widowControl w:val="1"/>
-              <w:rPr>
-                <w:rFonts w:ascii="Arial" w:cs="Arial" w:eastAsia="Arial" w:hAnsi="Arial"/>
-              </w:rPr>
-            </w:pPr>
-            <w:r>
-              <w:rPr>
-                <w:rtl w:val="0"/>
-              </w:rPr>
+              <w:t xml:space="preserve">1.5</w:t>
+            </w:r>
+          </w:p>
+        </w:tc>
+        <w:tc>
+          <w:tcPr>
+            <w:shd w:fill="auto" w:val="clear"/>
+            <w:vAlign w:val="bottom"/>
+          </w:tcPr>
+          <w:p>
+            <w:pPr>
+              <w:widowControl w:val="1"/>
+              <w:rPr>
+                <w:rFonts w:ascii="Arial" w:cs="Arial" w:eastAsia="Arial" w:hAnsi="Arial"/>
+              </w:rPr>
+            </w:pPr>
+            <w:r>
+              <w:rPr>
+                <w:rFonts w:ascii="Arial" w:cs="Arial" w:eastAsia="Arial" w:hAnsi="Arial"/>
+                <w:rtl w:val="0"/>
+              </w:rPr>
+              <w:t xml:space="preserve">1.5</w:t>
             </w:r>
           </w:p>
         </w:tc>
@@ -2777,28 +2831,32 @@
             </w:pPr>
             <w:r>
               <w:rPr>
-                <w:rtl w:val="0"/>
-              </w:rPr>
-            </w:r>
-          </w:p>
-        </w:tc>
-        <w:tc>
-          <w:tcPr>
-            <w:shd w:fill="auto" w:val="clear"/>
-            <w:vAlign w:val="bottom"/>
-          </w:tcPr>
-          <w:p>
-            <w:pPr>
-              <w:widowControl w:val="1"/>
-              <w:spacing w:line="240" w:lineRule="auto"/>
-              <w:rPr>
-                <w:rFonts w:ascii="Arial" w:cs="Arial" w:eastAsia="Arial" w:hAnsi="Arial"/>
-              </w:rPr>
-            </w:pPr>
-            <w:r>
-              <w:rPr>
-                <w:rtl w:val="0"/>
-              </w:rPr>
+                <w:rFonts w:ascii="Arial" w:cs="Arial" w:eastAsia="Arial" w:hAnsi="Arial"/>
+                <w:rtl w:val="0"/>
+              </w:rPr>
+              <w:t xml:space="preserve">Not complete</w:t>
+            </w:r>
+          </w:p>
+        </w:tc>
+        <w:tc>
+          <w:tcPr>
+            <w:shd w:fill="auto" w:val="clear"/>
+            <w:vAlign w:val="bottom"/>
+          </w:tcPr>
+          <w:p>
+            <w:pPr>
+              <w:widowControl w:val="1"/>
+              <w:spacing w:line="240" w:lineRule="auto"/>
+              <w:rPr>
+                <w:rFonts w:ascii="Arial" w:cs="Arial" w:eastAsia="Arial" w:hAnsi="Arial"/>
+              </w:rPr>
+            </w:pPr>
+            <w:r>
+              <w:rPr>
+                <w:rFonts w:ascii="Arial" w:cs="Arial" w:eastAsia="Arial" w:hAnsi="Arial"/>
+                <w:rtl w:val="0"/>
+              </w:rPr>
+              <w:t xml:space="preserve">ongoing</w:t>
             </w:r>
           </w:p>
         </w:tc>
@@ -2878,8 +2936,10 @@
             </w:pPr>
             <w:r>
               <w:rPr>
-                <w:rtl w:val="0"/>
-              </w:rPr>
+                <w:rFonts w:ascii="Arial" w:cs="Arial" w:eastAsia="Arial" w:hAnsi="Arial"/>
+                <w:rtl w:val="0"/>
+              </w:rPr>
+              <w:t xml:space="preserve">1</w:t>
             </w:r>
           </w:p>
         </w:tc>
@@ -3094,35 +3154,37 @@
           <w:p>
             <w:pPr>
               <w:widowControl w:val="1"/>
-              <w:spacing w:line="240" w:lineRule="auto"/>
-              <w:rPr>
-                <w:rFonts w:ascii="Arial" w:cs="Arial" w:eastAsia="Arial" w:hAnsi="Arial"/>
-              </w:rPr>
-            </w:pPr>
-            <w:r>
-              <w:rPr>
-                <w:rtl w:val="0"/>
-              </w:rPr>
-            </w:r>
-          </w:p>
-        </w:tc>
-        <w:tc>
-          <w:tcPr>
-            <w:shd w:fill="auto" w:val="clear"/>
-            <w:vAlign w:val="bottom"/>
-          </w:tcPr>
-          <w:p>
-            <w:pPr>
-              <w:widowControl w:val="1"/>
-              <w:spacing w:line="240" w:lineRule="auto"/>
-              <w:rPr>
-                <w:rFonts w:ascii="Arial" w:cs="Arial" w:eastAsia="Arial" w:hAnsi="Arial"/>
-              </w:rPr>
-            </w:pPr>
-            <w:r>
-              <w:rPr>
-                <w:rtl w:val="0"/>
-              </w:rPr>
+              <w:rPr>
+                <w:rFonts w:ascii="Arial" w:cs="Arial" w:eastAsia="Arial" w:hAnsi="Arial"/>
+              </w:rPr>
+            </w:pPr>
+            <w:r>
+              <w:rPr>
+                <w:rFonts w:ascii="Arial" w:cs="Arial" w:eastAsia="Arial" w:hAnsi="Arial"/>
+                <w:rtl w:val="0"/>
+              </w:rPr>
+              <w:t xml:space="preserve">Not complete</w:t>
+            </w:r>
+          </w:p>
+        </w:tc>
+        <w:tc>
+          <w:tcPr>
+            <w:shd w:fill="auto" w:val="clear"/>
+            <w:vAlign w:val="bottom"/>
+          </w:tcPr>
+          <w:p>
+            <w:pPr>
+              <w:widowControl w:val="1"/>
+              <w:rPr>
+                <w:rFonts w:ascii="Arial" w:cs="Arial" w:eastAsia="Arial" w:hAnsi="Arial"/>
+              </w:rPr>
+            </w:pPr>
+            <w:r>
+              <w:rPr>
+                <w:rFonts w:ascii="Arial" w:cs="Arial" w:eastAsia="Arial" w:hAnsi="Arial"/>
+                <w:rtl w:val="0"/>
+              </w:rPr>
+              <w:t xml:space="preserve">ongoing</w:t>
             </w:r>
           </w:p>
         </w:tc>
@@ -3202,8 +3264,10 @@
             </w:pPr>
             <w:r>
               <w:rPr>
-                <w:rtl w:val="0"/>
-              </w:rPr>
+                <w:rFonts w:ascii="Arial" w:cs="Arial" w:eastAsia="Arial" w:hAnsi="Arial"/>
+                <w:rtl w:val="0"/>
+              </w:rPr>
+              <w:t xml:space="preserve">1</w:t>
             </w:r>
           </w:p>
         </w:tc>
@@ -3409,65 +3473,69 @@
                 <w:rFonts w:ascii="Arial" w:cs="Arial" w:eastAsia="Arial" w:hAnsi="Arial"/>
                 <w:rtl w:val="0"/>
               </w:rPr>
-              <w:t xml:space="preserve">Develop components of CCRD use case 1</w:t>
-            </w:r>
-          </w:p>
-        </w:tc>
-        <w:tc>
-          <w:tcPr/>
-          <w:p>
-            <w:pPr>
-              <w:widowControl w:val="1"/>
-              <w:spacing w:line="240" w:lineRule="auto"/>
-              <w:rPr>
-                <w:rFonts w:ascii="Arial" w:cs="Arial" w:eastAsia="Arial" w:hAnsi="Arial"/>
-              </w:rPr>
-            </w:pPr>
-            <w:r>
-              <w:rPr>
-                <w:rtl w:val="0"/>
-              </w:rPr>
-            </w:r>
-          </w:p>
-        </w:tc>
-        <w:tc>
-          <w:tcPr>
-            <w:shd w:fill="auto" w:val="clear"/>
-            <w:vAlign w:val="bottom"/>
-          </w:tcPr>
-          <w:p>
-            <w:pPr>
-              <w:widowControl w:val="1"/>
-              <w:spacing w:line="240" w:lineRule="auto"/>
-              <w:rPr>
-                <w:rFonts w:ascii="Arial" w:cs="Arial" w:eastAsia="Arial" w:hAnsi="Arial"/>
-              </w:rPr>
-            </w:pPr>
-            <w:r>
-              <w:rPr>
-                <w:rtl w:val="0"/>
-              </w:rPr>
-            </w:r>
-          </w:p>
-        </w:tc>
-        <w:tc>
-          <w:tcPr>
-            <w:shd w:fill="auto" w:val="clear"/>
-            <w:vAlign w:val="bottom"/>
-          </w:tcPr>
-          <w:p>
-            <w:pPr>
-              <w:widowControl w:val="1"/>
-              <w:rPr>
-                <w:rFonts w:ascii="Arial" w:cs="Arial" w:eastAsia="Arial" w:hAnsi="Arial"/>
-              </w:rPr>
-            </w:pPr>
-            <w:r>
-              <w:rPr>
-                <w:rFonts w:ascii="Arial" w:cs="Arial" w:eastAsia="Arial" w:hAnsi="Arial"/>
-                <w:rtl w:val="0"/>
-              </w:rPr>
-              <w:t xml:space="preserve">Aaron</w:t>
+              <w:t xml:space="preserve">Develop Data Model</w:t>
+            </w:r>
+          </w:p>
+        </w:tc>
+        <w:tc>
+          <w:tcPr/>
+          <w:p>
+            <w:pPr>
+              <w:widowControl w:val="1"/>
+              <w:spacing w:line="240" w:lineRule="auto"/>
+              <w:rPr>
+                <w:rFonts w:ascii="Arial" w:cs="Arial" w:eastAsia="Arial" w:hAnsi="Arial"/>
+              </w:rPr>
+            </w:pPr>
+            <w:r>
+              <w:rPr>
+                <w:rFonts w:ascii="Arial" w:cs="Arial" w:eastAsia="Arial" w:hAnsi="Arial"/>
+                <w:rtl w:val="0"/>
+              </w:rPr>
+              <w:t xml:space="preserve">Created initial data model</w:t>
+            </w:r>
+          </w:p>
+        </w:tc>
+        <w:tc>
+          <w:tcPr>
+            <w:shd w:fill="auto" w:val="clear"/>
+            <w:vAlign w:val="bottom"/>
+          </w:tcPr>
+          <w:p>
+            <w:pPr>
+              <w:widowControl w:val="1"/>
+              <w:spacing w:line="240" w:lineRule="auto"/>
+              <w:rPr>
+                <w:rFonts w:ascii="Arial" w:cs="Arial" w:eastAsia="Arial" w:hAnsi="Arial"/>
+              </w:rPr>
+            </w:pPr>
+            <w:r>
+              <w:rPr>
+                <w:rFonts w:ascii="Arial" w:cs="Arial" w:eastAsia="Arial" w:hAnsi="Arial"/>
+                <w:rtl w:val="0"/>
+              </w:rPr>
+              <w:t xml:space="preserve">Ongoing</w:t>
+            </w:r>
+          </w:p>
+        </w:tc>
+        <w:tc>
+          <w:tcPr>
+            <w:shd w:fill="auto" w:val="clear"/>
+            <w:vAlign w:val="bottom"/>
+          </w:tcPr>
+          <w:p>
+            <w:pPr>
+              <w:widowControl w:val="1"/>
+              <w:rPr>
+                <w:rFonts w:ascii="Arial" w:cs="Arial" w:eastAsia="Arial" w:hAnsi="Arial"/>
+              </w:rPr>
+            </w:pPr>
+            <w:r>
+              <w:rPr>
+                <w:rFonts w:ascii="Arial" w:cs="Arial" w:eastAsia="Arial" w:hAnsi="Arial"/>
+                <w:rtl w:val="0"/>
+              </w:rPr>
+              <w:t xml:space="preserve"> Aaron</w:t>
             </w:r>
           </w:p>
         </w:tc>
@@ -3505,8 +3573,10 @@
             </w:pPr>
             <w:r>
               <w:rPr>
-                <w:rtl w:val="0"/>
-              </w:rPr>
+                <w:rFonts w:ascii="Arial" w:cs="Arial" w:eastAsia="Arial" w:hAnsi="Arial"/>
+                <w:rtl w:val="0"/>
+              </w:rPr>
+              <w:t xml:space="preserve">4</w:t>
             </w:r>
           </w:p>
         </w:tc>
@@ -3570,7 +3640,7 @@
                 <w:rFonts w:ascii="Arial" w:cs="Arial" w:eastAsia="Arial" w:hAnsi="Arial"/>
                 <w:rtl w:val="0"/>
               </w:rPr>
-              <w:t xml:space="preserve">Develop components of CCRD use case 2</w:t>
+              <w:t xml:space="preserve">Develop Component which Locates resourced based on requirements needed by a specified project</w:t>
             </w:r>
           </w:p>
         </w:tc>
@@ -3731,24 +3801,26 @@
                 <w:rFonts w:ascii="Arial" w:cs="Arial" w:eastAsia="Arial" w:hAnsi="Arial"/>
                 <w:rtl w:val="0"/>
               </w:rPr>
-              <w:t xml:space="preserve">Develop components of CCRD use case 1</w:t>
-            </w:r>
-          </w:p>
-        </w:tc>
-        <w:tc>
-          <w:tcPr/>
-          <w:p>
-            <w:pPr>
-              <w:widowControl w:val="1"/>
-              <w:spacing w:line="240" w:lineRule="auto"/>
-              <w:rPr>
-                <w:rFonts w:ascii="Arial" w:cs="Arial" w:eastAsia="Arial" w:hAnsi="Arial"/>
-              </w:rPr>
-            </w:pPr>
-            <w:r>
-              <w:rPr>
-                <w:rtl w:val="0"/>
-              </w:rPr>
+              <w:t xml:space="preserve">Develop Data Model</w:t>
+            </w:r>
+          </w:p>
+        </w:tc>
+        <w:tc>
+          <w:tcPr/>
+          <w:p>
+            <w:pPr>
+              <w:widowControl w:val="1"/>
+              <w:spacing w:line="240" w:lineRule="auto"/>
+              <w:rPr>
+                <w:rFonts w:ascii="Arial" w:cs="Arial" w:eastAsia="Arial" w:hAnsi="Arial"/>
+              </w:rPr>
+            </w:pPr>
+            <w:r>
+              <w:rPr>
+                <w:rFonts w:ascii="Arial" w:cs="Arial" w:eastAsia="Arial" w:hAnsi="Arial"/>
+                <w:rtl w:val="0"/>
+              </w:rPr>
+              <w:t xml:space="preserve">Review and compare</w:t>
             </w:r>
           </w:p>
         </w:tc>
@@ -3808,27 +3880,29 @@
                 <w:rFonts w:ascii="Arial" w:cs="Arial" w:eastAsia="Arial" w:hAnsi="Arial"/>
                 <w:rtl w:val="0"/>
               </w:rPr>
-              <w:t xml:space="preserve">6</w:t>
-            </w:r>
-          </w:p>
-        </w:tc>
-        <w:tc>
-          <w:tcPr>
-            <w:shd w:fill="auto" w:val="clear"/>
-            <w:vAlign w:val="bottom"/>
-          </w:tcPr>
-          <w:p>
-            <w:pPr>
-              <w:widowControl w:val="1"/>
-              <w:spacing w:line="240" w:lineRule="auto"/>
-              <w:rPr>
-                <w:rFonts w:ascii="Arial" w:cs="Arial" w:eastAsia="Arial" w:hAnsi="Arial"/>
-              </w:rPr>
-            </w:pPr>
-            <w:r>
-              <w:rPr>
-                <w:rtl w:val="0"/>
-              </w:rPr>
+              <w:t xml:space="preserve">2</w:t>
+            </w:r>
+          </w:p>
+        </w:tc>
+        <w:tc>
+          <w:tcPr>
+            <w:shd w:fill="auto" w:val="clear"/>
+            <w:vAlign w:val="bottom"/>
+          </w:tcPr>
+          <w:p>
+            <w:pPr>
+              <w:widowControl w:val="1"/>
+              <w:spacing w:line="240" w:lineRule="auto"/>
+              <w:rPr>
+                <w:rFonts w:ascii="Arial" w:cs="Arial" w:eastAsia="Arial" w:hAnsi="Arial"/>
+              </w:rPr>
+            </w:pPr>
+            <w:r>
+              <w:rPr>
+                <w:rFonts w:ascii="Arial" w:cs="Arial" w:eastAsia="Arial" w:hAnsi="Arial"/>
+                <w:rtl w:val="0"/>
+              </w:rPr>
+              <w:t xml:space="preserve">1.5</w:t>
             </w:r>
           </w:p>
         </w:tc>
@@ -3892,44 +3966,57 @@
                 <w:rFonts w:ascii="Arial" w:cs="Arial" w:eastAsia="Arial" w:hAnsi="Arial"/>
                 <w:rtl w:val="0"/>
               </w:rPr>
-              <w:t xml:space="preserve">Develop components of CCRD use case 2</w:t>
-            </w:r>
-          </w:p>
-        </w:tc>
-        <w:tc>
-          <w:tcPr/>
-          <w:p>
-            <w:pPr>
-              <w:widowControl w:val="1"/>
-              <w:spacing w:line="240" w:lineRule="auto"/>
-              <w:rPr>
-                <w:rFonts w:ascii="Arial" w:cs="Arial" w:eastAsia="Arial" w:hAnsi="Arial"/>
-              </w:rPr>
-            </w:pPr>
-            <w:r>
-              <w:rPr>
-                <w:rtl w:val="0"/>
-              </w:rPr>
-            </w:r>
-          </w:p>
-        </w:tc>
-        <w:tc>
-          <w:tcPr>
-            <w:shd w:fill="auto" w:val="clear"/>
-            <w:vAlign w:val="bottom"/>
-          </w:tcPr>
-          <w:p>
-            <w:pPr>
-              <w:widowControl w:val="1"/>
-              <w:spacing w:line="240" w:lineRule="auto"/>
-              <w:rPr>
-                <w:rFonts w:ascii="Arial" w:cs="Arial" w:eastAsia="Arial" w:hAnsi="Arial"/>
-              </w:rPr>
-            </w:pPr>
-            <w:r>
-              <w:rPr>
-                <w:rtl w:val="0"/>
-              </w:rPr>
+              <w:t xml:space="preserve">Develop Component which Locates resourced based on requirements needed by a specified project</w:t>
+            </w:r>
+          </w:p>
+        </w:tc>
+        <w:tc>
+          <w:tcPr/>
+          <w:p>
+            <w:pPr>
+              <w:widowControl w:val="1"/>
+              <w:spacing w:line="240" w:lineRule="auto"/>
+              <w:rPr>
+                <w:rFonts w:ascii="Arial" w:cs="Arial" w:eastAsia="Arial" w:hAnsi="Arial"/>
+              </w:rPr>
+            </w:pPr>
+            <w:hyperlink r:id="rId8">
+              <w:r>
+                <w:rPr>
+                  <w:rFonts w:ascii="Arial" w:cs="Arial" w:eastAsia="Arial" w:hAnsi="Arial"/>
+                  <w:color w:val="1155cc"/>
+                  <w:u w:val="single"/>
+                  <w:rtl w:val="0"/>
+                </w:rPr>
+                <w:t xml:space="preserve">Created models and front end wip, CCRD not complete</w:t>
+              </w:r>
+            </w:hyperlink>
+            <w:r>
+              <w:rPr>
+                <w:rtl w:val="0"/>
+              </w:rPr>
+            </w:r>
+          </w:p>
+        </w:tc>
+        <w:tc>
+          <w:tcPr>
+            <w:shd w:fill="auto" w:val="clear"/>
+            <w:vAlign w:val="bottom"/>
+          </w:tcPr>
+          <w:p>
+            <w:pPr>
+              <w:widowControl w:val="1"/>
+              <w:spacing w:line="240" w:lineRule="auto"/>
+              <w:rPr>
+                <w:rFonts w:ascii="Arial" w:cs="Arial" w:eastAsia="Arial" w:hAnsi="Arial"/>
+              </w:rPr>
+            </w:pPr>
+            <w:r>
+              <w:rPr>
+                <w:rFonts w:ascii="Arial" w:cs="Arial" w:eastAsia="Arial" w:hAnsi="Arial"/>
+                <w:rtl w:val="0"/>
+              </w:rPr>
+              <w:t xml:space="preserve">Ongoing</w:t>
             </w:r>
           </w:p>
         </w:tc>
@@ -3988,28 +4075,32 @@
             </w:pPr>
             <w:r>
               <w:rPr>
-                <w:rtl w:val="0"/>
-              </w:rPr>
-            </w:r>
-          </w:p>
-        </w:tc>
-        <w:tc>
-          <w:tcPr>
-            <w:shd w:fill="auto" w:val="clear"/>
-            <w:vAlign w:val="bottom"/>
-          </w:tcPr>
-          <w:p>
-            <w:pPr>
-              <w:widowControl w:val="1"/>
-              <w:spacing w:line="240" w:lineRule="auto"/>
-              <w:rPr>
-                <w:rFonts w:ascii="Arial" w:cs="Arial" w:eastAsia="Arial" w:hAnsi="Arial"/>
-              </w:rPr>
-            </w:pPr>
-            <w:r>
-              <w:rPr>
-                <w:rtl w:val="0"/>
-              </w:rPr>
+                <w:rFonts w:ascii="Arial" w:cs="Arial" w:eastAsia="Arial" w:hAnsi="Arial"/>
+                <w:rtl w:val="0"/>
+              </w:rPr>
+              <w:t xml:space="preserve">6</w:t>
+            </w:r>
+          </w:p>
+        </w:tc>
+        <w:tc>
+          <w:tcPr>
+            <w:shd w:fill="auto" w:val="clear"/>
+            <w:vAlign w:val="bottom"/>
+          </w:tcPr>
+          <w:p>
+            <w:pPr>
+              <w:widowControl w:val="1"/>
+              <w:spacing w:line="240" w:lineRule="auto"/>
+              <w:rPr>
+                <w:rFonts w:ascii="Arial" w:cs="Arial" w:eastAsia="Arial" w:hAnsi="Arial"/>
+              </w:rPr>
+            </w:pPr>
+            <w:r>
+              <w:rPr>
+                <w:rFonts w:ascii="Arial" w:cs="Arial" w:eastAsia="Arial" w:hAnsi="Arial"/>
+                <w:rtl w:val="0"/>
+              </w:rPr>
+              <w:t xml:space="preserve">4</w:t>
             </w:r>
           </w:p>
         </w:tc>
@@ -4069,28 +4160,32 @@
             </w:pPr>
             <w:r>
               <w:rPr>
-                <w:rtl w:val="0"/>
-              </w:rPr>
-            </w:r>
-          </w:p>
-        </w:tc>
-        <w:tc>
-          <w:tcPr>
-            <w:shd w:fill="auto" w:val="clear"/>
-            <w:vAlign w:val="bottom"/>
-          </w:tcPr>
-          <w:p>
-            <w:pPr>
-              <w:widowControl w:val="1"/>
-              <w:spacing w:line="240" w:lineRule="auto"/>
-              <w:rPr>
-                <w:rFonts w:ascii="Arial" w:cs="Arial" w:eastAsia="Arial" w:hAnsi="Arial"/>
-              </w:rPr>
-            </w:pPr>
-            <w:r>
-              <w:rPr>
-                <w:rtl w:val="0"/>
-              </w:rPr>
+                <w:rFonts w:ascii="Arial" w:cs="Arial" w:eastAsia="Arial" w:hAnsi="Arial"/>
+                <w:rtl w:val="0"/>
+              </w:rPr>
+              <w:t xml:space="preserve">Not yet complete</w:t>
+            </w:r>
+          </w:p>
+        </w:tc>
+        <w:tc>
+          <w:tcPr>
+            <w:shd w:fill="auto" w:val="clear"/>
+            <w:vAlign w:val="bottom"/>
+          </w:tcPr>
+          <w:p>
+            <w:pPr>
+              <w:widowControl w:val="1"/>
+              <w:spacing w:line="240" w:lineRule="auto"/>
+              <w:rPr>
+                <w:rFonts w:ascii="Arial" w:cs="Arial" w:eastAsia="Arial" w:hAnsi="Arial"/>
+              </w:rPr>
+            </w:pPr>
+            <w:r>
+              <w:rPr>
+                <w:rFonts w:ascii="Arial" w:cs="Arial" w:eastAsia="Arial" w:hAnsi="Arial"/>
+                <w:rtl w:val="0"/>
+              </w:rPr>
+              <w:t xml:space="preserve">ongoing</w:t>
             </w:r>
           </w:p>
         </w:tc>
@@ -4149,28 +4244,32 @@
             </w:pPr>
             <w:r>
               <w:rPr>
-                <w:rtl w:val="0"/>
-              </w:rPr>
-            </w:r>
-          </w:p>
-        </w:tc>
-        <w:tc>
-          <w:tcPr>
-            <w:shd w:fill="auto" w:val="clear"/>
-            <w:vAlign w:val="bottom"/>
-          </w:tcPr>
-          <w:p>
-            <w:pPr>
-              <w:widowControl w:val="1"/>
-              <w:spacing w:line="240" w:lineRule="auto"/>
-              <w:rPr>
-                <w:rFonts w:ascii="Arial" w:cs="Arial" w:eastAsia="Arial" w:hAnsi="Arial"/>
-              </w:rPr>
-            </w:pPr>
-            <w:r>
-              <w:rPr>
-                <w:rtl w:val="0"/>
-              </w:rPr>
+                <w:rFonts w:ascii="Arial" w:cs="Arial" w:eastAsia="Arial" w:hAnsi="Arial"/>
+                <w:rtl w:val="0"/>
+              </w:rPr>
+              <w:t xml:space="preserve">1</w:t>
+            </w:r>
+          </w:p>
+        </w:tc>
+        <w:tc>
+          <w:tcPr>
+            <w:shd w:fill="auto" w:val="clear"/>
+            <w:vAlign w:val="bottom"/>
+          </w:tcPr>
+          <w:p>
+            <w:pPr>
+              <w:widowControl w:val="1"/>
+              <w:spacing w:line="240" w:lineRule="auto"/>
+              <w:rPr>
+                <w:rFonts w:ascii="Arial" w:cs="Arial" w:eastAsia="Arial" w:hAnsi="Arial"/>
+              </w:rPr>
+            </w:pPr>
+            <w:r>
+              <w:rPr>
+                <w:rFonts w:ascii="Arial" w:cs="Arial" w:eastAsia="Arial" w:hAnsi="Arial"/>
+                <w:rtl w:val="0"/>
+              </w:rPr>
+              <w:t xml:space="preserve">3</w:t>
             </w:r>
           </w:p>
         </w:tc>
@@ -4384,35 +4483,37 @@
           <w:p>
             <w:pPr>
               <w:widowControl w:val="1"/>
-              <w:spacing w:line="240" w:lineRule="auto"/>
-              <w:rPr>
-                <w:rFonts w:ascii="Arial" w:cs="Arial" w:eastAsia="Arial" w:hAnsi="Arial"/>
-              </w:rPr>
-            </w:pPr>
-            <w:r>
-              <w:rPr>
-                <w:rtl w:val="0"/>
-              </w:rPr>
-            </w:r>
-          </w:p>
-        </w:tc>
-        <w:tc>
-          <w:tcPr>
-            <w:shd w:fill="auto" w:val="clear"/>
-            <w:vAlign w:val="bottom"/>
-          </w:tcPr>
-          <w:p>
-            <w:pPr>
-              <w:widowControl w:val="1"/>
-              <w:spacing w:line="240" w:lineRule="auto"/>
-              <w:rPr>
-                <w:rFonts w:ascii="Arial" w:cs="Arial" w:eastAsia="Arial" w:hAnsi="Arial"/>
-              </w:rPr>
-            </w:pPr>
-            <w:r>
-              <w:rPr>
-                <w:rtl w:val="0"/>
-              </w:rPr>
+              <w:rPr>
+                <w:rFonts w:ascii="Arial" w:cs="Arial" w:eastAsia="Arial" w:hAnsi="Arial"/>
+              </w:rPr>
+            </w:pPr>
+            <w:r>
+              <w:rPr>
+                <w:rFonts w:ascii="Arial" w:cs="Arial" w:eastAsia="Arial" w:hAnsi="Arial"/>
+                <w:rtl w:val="0"/>
+              </w:rPr>
+              <w:t xml:space="preserve">Not yet complete</w:t>
+            </w:r>
+          </w:p>
+        </w:tc>
+        <w:tc>
+          <w:tcPr>
+            <w:shd w:fill="auto" w:val="clear"/>
+            <w:vAlign w:val="bottom"/>
+          </w:tcPr>
+          <w:p>
+            <w:pPr>
+              <w:widowControl w:val="1"/>
+              <w:rPr>
+                <w:rFonts w:ascii="Arial" w:cs="Arial" w:eastAsia="Arial" w:hAnsi="Arial"/>
+              </w:rPr>
+            </w:pPr>
+            <w:r>
+              <w:rPr>
+                <w:rFonts w:ascii="Arial" w:cs="Arial" w:eastAsia="Arial" w:hAnsi="Arial"/>
+                <w:rtl w:val="0"/>
+              </w:rPr>
+              <w:t xml:space="preserve">ongoing</w:t>
             </w:r>
           </w:p>
         </w:tc>
@@ -4471,28 +4572,32 @@
             </w:pPr>
             <w:r>
               <w:rPr>
-                <w:rtl w:val="0"/>
-              </w:rPr>
-            </w:r>
-          </w:p>
-        </w:tc>
-        <w:tc>
-          <w:tcPr>
-            <w:shd w:fill="auto" w:val="clear"/>
-            <w:vAlign w:val="bottom"/>
-          </w:tcPr>
-          <w:p>
-            <w:pPr>
-              <w:widowControl w:val="1"/>
-              <w:spacing w:line="240" w:lineRule="auto"/>
-              <w:rPr>
-                <w:rFonts w:ascii="Arial" w:cs="Arial" w:eastAsia="Arial" w:hAnsi="Arial"/>
-              </w:rPr>
-            </w:pPr>
-            <w:r>
-              <w:rPr>
-                <w:rtl w:val="0"/>
-              </w:rPr>
+                <w:rFonts w:ascii="Arial" w:cs="Arial" w:eastAsia="Arial" w:hAnsi="Arial"/>
+                <w:rtl w:val="0"/>
+              </w:rPr>
+              <w:t xml:space="preserve">1</w:t>
+            </w:r>
+          </w:p>
+        </w:tc>
+        <w:tc>
+          <w:tcPr>
+            <w:shd w:fill="auto" w:val="clear"/>
+            <w:vAlign w:val="bottom"/>
+          </w:tcPr>
+          <w:p>
+            <w:pPr>
+              <w:widowControl w:val="1"/>
+              <w:spacing w:line="240" w:lineRule="auto"/>
+              <w:rPr>
+                <w:rFonts w:ascii="Arial" w:cs="Arial" w:eastAsia="Arial" w:hAnsi="Arial"/>
+              </w:rPr>
+            </w:pPr>
+            <w:r>
+              <w:rPr>
+                <w:rFonts w:ascii="Arial" w:cs="Arial" w:eastAsia="Arial" w:hAnsi="Arial"/>
+                <w:rtl w:val="0"/>
+              </w:rPr>
+              <w:t xml:space="preserve">3</w:t>
             </w:r>
           </w:p>
         </w:tc>
@@ -4673,121 +4778,131 @@
             </w:pPr>
             <w:r>
               <w:rPr>
-                <w:rtl w:val="0"/>
-              </w:rPr>
-            </w:r>
-          </w:p>
-        </w:tc>
-        <w:tc>
-          <w:tcPr>
-            <w:shd w:fill="auto" w:val="clear"/>
-            <w:vAlign w:val="bottom"/>
-          </w:tcPr>
-          <w:p>
-            <w:pPr>
-              <w:widowControl w:val="1"/>
-              <w:rPr>
-                <w:rFonts w:ascii="Arial" w:cs="Arial" w:eastAsia="Arial" w:hAnsi="Arial"/>
-              </w:rPr>
-            </w:pPr>
-            <w:r>
-              <w:rPr>
-                <w:rtl w:val="0"/>
-              </w:rPr>
-            </w:r>
-          </w:p>
-        </w:tc>
-        <w:tc>
-          <w:tcPr/>
-          <w:p>
-            <w:pPr>
-              <w:widowControl w:val="1"/>
-              <w:spacing w:line="240" w:lineRule="auto"/>
-              <w:rPr>
-                <w:rFonts w:ascii="Arial" w:cs="Arial" w:eastAsia="Arial" w:hAnsi="Arial"/>
-              </w:rPr>
-            </w:pPr>
-            <w:r>
-              <w:rPr>
-                <w:rtl w:val="0"/>
-              </w:rPr>
-            </w:r>
-          </w:p>
-        </w:tc>
-        <w:tc>
-          <w:tcPr>
-            <w:shd w:fill="auto" w:val="clear"/>
-            <w:vAlign w:val="bottom"/>
-          </w:tcPr>
-          <w:p>
-            <w:pPr>
-              <w:widowControl w:val="1"/>
-              <w:spacing w:line="240" w:lineRule="auto"/>
-              <w:rPr>
-                <w:rFonts w:ascii="Arial" w:cs="Arial" w:eastAsia="Arial" w:hAnsi="Arial"/>
-              </w:rPr>
-            </w:pPr>
-            <w:r>
-              <w:rPr>
-                <w:rtl w:val="0"/>
-              </w:rPr>
-            </w:r>
-          </w:p>
-        </w:tc>
-        <w:tc>
-          <w:tcPr>
-            <w:shd w:fill="auto" w:val="clear"/>
-            <w:vAlign w:val="bottom"/>
-          </w:tcPr>
-          <w:p>
-            <w:pPr>
-              <w:widowControl w:val="1"/>
-              <w:spacing w:line="240" w:lineRule="auto"/>
-              <w:rPr>
-                <w:rFonts w:ascii="Arial" w:cs="Arial" w:eastAsia="Arial" w:hAnsi="Arial"/>
-              </w:rPr>
-            </w:pPr>
-            <w:r>
-              <w:rPr>
-                <w:rtl w:val="0"/>
-              </w:rPr>
-            </w:r>
-          </w:p>
-        </w:tc>
-        <w:tc>
-          <w:tcPr/>
-          <w:p>
-            <w:pPr>
-              <w:widowControl w:val="1"/>
-              <w:spacing w:line="240" w:lineRule="auto"/>
-              <w:rPr>
-                <w:rFonts w:ascii="Arial" w:cs="Arial" w:eastAsia="Arial" w:hAnsi="Arial"/>
-              </w:rPr>
-            </w:pPr>
-            <w:r>
-              <w:rPr>
-                <w:rtl w:val="0"/>
-              </w:rPr>
-            </w:r>
-          </w:p>
-        </w:tc>
-        <w:tc>
-          <w:tcPr>
-            <w:shd w:fill="auto" w:val="clear"/>
-            <w:vAlign w:val="bottom"/>
-          </w:tcPr>
-          <w:p>
-            <w:pPr>
-              <w:widowControl w:val="1"/>
-              <w:spacing w:line="240" w:lineRule="auto"/>
-              <w:rPr>
-                <w:rFonts w:ascii="Arial" w:cs="Arial" w:eastAsia="Arial" w:hAnsi="Arial"/>
-              </w:rPr>
-            </w:pPr>
-            <w:r>
-              <w:rPr>
-                <w:rtl w:val="0"/>
-              </w:rPr>
+                <w:rFonts w:ascii="Arial" w:cs="Arial" w:eastAsia="Arial" w:hAnsi="Arial"/>
+                <w:rtl w:val="0"/>
+              </w:rPr>
+              <w:t xml:space="preserve">X.3</w:t>
+            </w:r>
+          </w:p>
+        </w:tc>
+        <w:tc>
+          <w:tcPr>
+            <w:shd w:fill="auto" w:val="clear"/>
+            <w:vAlign w:val="bottom"/>
+          </w:tcPr>
+          <w:p>
+            <w:pPr>
+              <w:widowControl w:val="1"/>
+              <w:rPr>
+                <w:rFonts w:ascii="Arial" w:cs="Arial" w:eastAsia="Arial" w:hAnsi="Arial"/>
+              </w:rPr>
+            </w:pPr>
+            <w:r>
+              <w:rPr>
+                <w:rFonts w:ascii="Arial" w:cs="Arial" w:eastAsia="Arial" w:hAnsi="Arial"/>
+                <w:rtl w:val="0"/>
+              </w:rPr>
+              <w:t xml:space="preserve">Iteration Manager</w:t>
+            </w:r>
+          </w:p>
+        </w:tc>
+        <w:tc>
+          <w:tcPr/>
+          <w:p>
+            <w:pPr>
+              <w:widowControl w:val="1"/>
+              <w:spacing w:line="240" w:lineRule="auto"/>
+              <w:rPr>
+                <w:rFonts w:ascii="Arial" w:cs="Arial" w:eastAsia="Arial" w:hAnsi="Arial"/>
+              </w:rPr>
+            </w:pPr>
+            <w:r>
+              <w:rPr>
+                <w:rtl w:val="0"/>
+              </w:rPr>
+            </w:r>
+          </w:p>
+        </w:tc>
+        <w:tc>
+          <w:tcPr>
+            <w:shd w:fill="auto" w:val="clear"/>
+            <w:vAlign w:val="bottom"/>
+          </w:tcPr>
+          <w:p>
+            <w:pPr>
+              <w:widowControl w:val="1"/>
+              <w:spacing w:line="240" w:lineRule="auto"/>
+              <w:rPr>
+                <w:rFonts w:ascii="Arial" w:cs="Arial" w:eastAsia="Arial" w:hAnsi="Arial"/>
+              </w:rPr>
+            </w:pPr>
+            <w:r>
+              <w:rPr>
+                <w:rtl w:val="0"/>
+              </w:rPr>
+            </w:r>
+          </w:p>
+        </w:tc>
+        <w:tc>
+          <w:tcPr>
+            <w:shd w:fill="auto" w:val="clear"/>
+            <w:vAlign w:val="bottom"/>
+          </w:tcPr>
+          <w:p>
+            <w:pPr>
+              <w:widowControl w:val="1"/>
+              <w:spacing w:line="240" w:lineRule="auto"/>
+              <w:rPr>
+                <w:rFonts w:ascii="Arial" w:cs="Arial" w:eastAsia="Arial" w:hAnsi="Arial"/>
+              </w:rPr>
+            </w:pPr>
+            <w:r>
+              <w:rPr>
+                <w:rFonts w:ascii="Arial" w:cs="Arial" w:eastAsia="Arial" w:hAnsi="Arial"/>
+                <w:rtl w:val="0"/>
+              </w:rPr>
+              <w:t xml:space="preserve">Jack</w:t>
+            </w:r>
+          </w:p>
+        </w:tc>
+        <w:tc>
+          <w:tcPr/>
+          <w:p>
+            <w:pPr>
+              <w:widowControl w:val="1"/>
+              <w:spacing w:line="240" w:lineRule="auto"/>
+              <w:rPr>
+                <w:rFonts w:ascii="Arial" w:cs="Arial" w:eastAsia="Arial" w:hAnsi="Arial"/>
+              </w:rPr>
+            </w:pPr>
+            <w:r>
+              <w:rPr>
+                <w:rFonts w:ascii="Arial" w:cs="Arial" w:eastAsia="Arial" w:hAnsi="Arial"/>
+                <w:rtl w:val="0"/>
+              </w:rPr>
+              <w:t xml:space="preserve">2</w:t>
+            </w:r>
+          </w:p>
+        </w:tc>
+        <w:tc>
+          <w:tcPr>
+            <w:shd w:fill="auto" w:val="clear"/>
+            <w:vAlign w:val="bottom"/>
+          </w:tcPr>
+          <w:p>
+            <w:pPr>
+              <w:widowControl w:val="1"/>
+              <w:spacing w:line="240" w:lineRule="auto"/>
+              <w:rPr>
+                <w:rFonts w:ascii="Arial" w:cs="Arial" w:eastAsia="Arial" w:hAnsi="Arial"/>
+              </w:rPr>
+            </w:pPr>
+            <w:r>
+              <w:rPr>
+                <w:rFonts w:ascii="Arial" w:cs="Arial" w:eastAsia="Arial" w:hAnsi="Arial"/>
+                <w:rtl w:val="0"/>
+              </w:rPr>
+              <w:t xml:space="preserve">2</w:t>
             </w:r>
           </w:p>
         </w:tc>
@@ -4985,8 +5100,8 @@
         <w:jc w:val="left"/>
         <w:rPr/>
         <w:sectPr>
-          <w:headerReference r:id="rId6" w:type="default"/>
-          <w:footerReference r:id="rId7" w:type="default"/>
+          <w:headerReference r:id="rId9" w:type="default"/>
+          <w:footerReference r:id="rId10" w:type="default"/>
           <w:pgSz w:h="15840" w:w="12240"/>
           <w:pgMar w:bottom="1440" w:top="1440" w:left="1440" w:right="1440" w:header="720" w:footer="720"/>
           <w:pgNumType w:start="1"/>
@@ -5650,20 +5765,14 @@
       </w:pPr>
       <w:r>
         <w:rPr>
-          <w:rFonts w:ascii="Times New Roman" w:cs="Times New Roman" w:eastAsia="Times New Roman" w:hAnsi="Times New Roman"/>
-          <w:b w:val="0"/>
-          <w:i w:val="0"/>
-          <w:smallCaps w:val="0"/>
-          <w:strike w:val="0"/>
-          <w:color w:val="000000"/>
-          <w:sz w:val="20"/>
-          <w:szCs w:val="20"/>
-          <w:u w:val="none"/>
-          <w:shd w:fill="auto" w:val="clear"/>
-          <w:vertAlign w:val="baseline"/>
           <w:rtl w:val="0"/>
         </w:rPr>
-        <w:t xml:space="preserve">[Document whether you addressed the objectives as specified in the Iteration Plan.]</w:t>
+        <w:t xml:space="preserve">Objectives 1.x, 2.x and 4.x have not yet been completed.</w:t>
+      </w:r>
+      <w:r>
+        <w:rPr>
+          <w:rtl w:val="0"/>
+        </w:rPr>
       </w:r>
     </w:p>
     <w:p>
@@ -5715,20 +5824,14 @@
       </w:pPr>
       <w:r>
         <w:rPr>
-          <w:rFonts w:ascii="Times New Roman" w:cs="Times New Roman" w:eastAsia="Times New Roman" w:hAnsi="Times New Roman"/>
-          <w:b w:val="0"/>
-          <w:i w:val="0"/>
-          <w:smallCaps w:val="0"/>
-          <w:strike w:val="0"/>
-          <w:color w:val="000000"/>
-          <w:sz w:val="20"/>
-          <w:szCs w:val="20"/>
-          <w:u w:val="none"/>
-          <w:shd w:fill="auto" w:val="clear"/>
-          <w:vertAlign w:val="baseline"/>
           <w:rtl w:val="0"/>
         </w:rPr>
-        <w:t xml:space="preserve">[Summarize whether all Work Items planned to be addressed in the iteration were addressed, and which Work Items were postponed or added.]</w:t>
+        <w:t xml:space="preserve">Prioritising use cases, highest risks and mitigation plan were planned to be done but have not yet been completed.</w:t>
+      </w:r>
+      <w:r>
+        <w:rPr>
+          <w:rtl w:val="0"/>
+        </w:rPr>
       </w:r>
     </w:p>
     <w:p>
@@ -6263,7 +6366,7 @@
             <w:rPr>
               <w:rtl w:val="0"/>
             </w:rPr>
-            <w:t xml:space="preserve">Iteration Plan - Iteration 3</w:t>
+            <w:t xml:space="preserve">Iteration Plan - Iteration 4</w:t>
           </w:r>
         </w:p>
       </w:tc>

</xml_diff>